<commit_message>
réglage de l'erreur de syntaxe du bcrypt au niveau de la function call back, supression du match dans le model user. Inscription/connexion contionnelle
</commit_message>
<xml_diff>
--- a/dossier professionnel/dossier-professionnel.docx
+++ b/dossier professionnel/dossier-professionnel.docx
@@ -12,6 +12,8 @@
           <w:szCs w:val="28"/>
         </w:rPr>
       </w:pPr>
+      <w:bookmarkStart w:id="0" w:name="_GoBack"/>
+      <w:bookmarkEnd w:id="0"/>
     </w:p>
     <w:tbl>
       <w:tblPr>
@@ -4115,15 +4117,7 @@
                 <w:color w:val="404040" w:themeColor="text1" w:themeTint="BF"/>
                 <w:szCs w:val="20"/>
               </w:rPr>
-              <w:t xml:space="preserve"> </w:t>
-            </w:r>
-            <w:r>
-              <w:rPr>
-                <w:rFonts w:cstheme="minorHAnsi"/>
-                <w:color w:val="404040" w:themeColor="text1" w:themeTint="BF"/>
-                <w:szCs w:val="20"/>
-              </w:rPr>
-              <w:t>m’a permis de procéder à la configuration du</w:t>
+              <w:t xml:space="preserve"> m’a permis de procéder à la configuration du</w:t>
             </w:r>
             <w:r>
               <w:rPr>
@@ -4515,8 +4509,6 @@
               </w:rPr>
               <w:t>requêtes .</w:t>
             </w:r>
-            <w:bookmarkStart w:id="0" w:name="_GoBack"/>
-            <w:bookmarkEnd w:id="0"/>
             <w:proofErr w:type="gramEnd"/>
           </w:p>
           <w:p>
@@ -4536,18 +4528,6 @@
                 <w:rFonts w:cstheme="minorHAnsi"/>
                 <w:color w:val="404040" w:themeColor="text1" w:themeTint="BF"/>
                 <w:szCs w:val="20"/>
-              </w:rPr>
-            </w:pPr>
-          </w:p>
-          <w:p>
-            <w:pPr>
-              <w:widowControl w:val="0"/>
-              <w:rPr>
-                <w:rFonts w:cstheme="minorHAnsi"/>
-                <w:b/>
-                <w:color w:val="D60093"/>
-                <w:sz w:val="36"/>
-                <w:szCs w:val="36"/>
               </w:rPr>
             </w:pPr>
           </w:p>
@@ -4643,49 +4623,16 @@
               <w:widowControl w:val="0"/>
               <w:rPr>
                 <w:rFonts w:cstheme="minorHAnsi"/>
-                <w:b/>
-                <w:color w:val="D60093"/>
-                <w:sz w:val="36"/>
-                <w:szCs w:val="36"/>
-                <w:u w:val="single" w:color="FF3399"/>
+                <w:color w:val="404040" w:themeColor="text1" w:themeTint="BF"/>
+                <w:szCs w:val="20"/>
               </w:rPr>
             </w:pPr>
-          </w:p>
-          <w:p>
-            <w:pPr>
-              <w:widowControl w:val="0"/>
-              <w:rPr>
-                <w:rFonts w:cstheme="minorHAnsi"/>
-                <w:b/>
-                <w:color w:val="D60093"/>
-                <w:sz w:val="36"/>
-                <w:szCs w:val="36"/>
-                <w:u w:val="single" w:color="FF3399"/>
-              </w:rPr>
-            </w:pPr>
-          </w:p>
-          <w:p>
-            <w:pPr>
-              <w:widowControl w:val="0"/>
-              <w:rPr>
-                <w:rFonts w:cstheme="minorHAnsi"/>
-                <w:color w:val="404040" w:themeColor="text1" w:themeTint="BF"/>
-                <w:szCs w:val="20"/>
-              </w:rPr>
-            </w:pPr>
             <w:r>
               <w:rPr>
                 <w:rFonts w:cstheme="minorHAnsi"/>
                 <w:bCs/>
               </w:rPr>
-              <w:t>Pour le développement des composants d’accès aux données</w:t>
-            </w:r>
-            <w:r>
-              <w:rPr>
-                <w:rFonts w:cstheme="minorHAnsi"/>
-                <w:bCs/>
-              </w:rPr>
-              <w:t xml:space="preserve"> </w:t>
+              <w:t xml:space="preserve">Pour le développement des composants d’accès aux données </w:t>
             </w:r>
             <w:r>
               <w:rPr>
@@ -6530,7 +6477,7 @@
                 <w:color w:val="404040" w:themeColor="text1" w:themeTint="BF"/>
                 <w:szCs w:val="20"/>
               </w:rPr>
-              <w:t xml:space="preserve"> contient un champ n</w:t>
+              <w:t xml:space="preserve"> contient un champ </w:t>
             </w:r>
             <w:proofErr w:type="spellStart"/>
             <w:r>
@@ -6539,7 +6486,7 @@
                 <w:color w:val="404040" w:themeColor="text1" w:themeTint="BF"/>
                 <w:szCs w:val="20"/>
               </w:rPr>
-              <w:t>ame</w:t>
+              <w:t>name</w:t>
             </w:r>
             <w:proofErr w:type="spellEnd"/>
             <w:r>
@@ -6701,15 +6648,7 @@
                 <w:color w:val="404040" w:themeColor="text1" w:themeTint="BF"/>
                 <w:szCs w:val="20"/>
               </w:rPr>
-              <w:t>La table</w:t>
-            </w:r>
-            <w:r>
-              <w:rPr>
-                <w:rFonts w:cstheme="minorHAnsi"/>
-                <w:color w:val="404040" w:themeColor="text1" w:themeTint="BF"/>
-                <w:szCs w:val="20"/>
-              </w:rPr>
-              <w:t xml:space="preserve"> </w:t>
+              <w:t xml:space="preserve">La table </w:t>
             </w:r>
             <w:proofErr w:type="spellStart"/>
             <w:r>
@@ -11456,7 +11395,16 @@
                 <w:sz w:val="24"/>
                 <w:szCs w:val="24"/>
               </w:rPr>
-              <w:t>, ce composant contiendra la quasi-totalité de l’ensemble de mes méthodes liées à cette application. Grâce à</w:t>
+              <w:t xml:space="preserve">, ce composant contiendra la quasi-totalité de l’ensemble de mes méthodes liées à cette application. Grâce à l’utilisation des packages </w:t>
+            </w:r>
+            <w:r>
+              <w:rPr>
+                <w:rFonts w:cstheme="minorHAnsi"/>
+                <w:b/>
+                <w:sz w:val="24"/>
+                <w:szCs w:val="24"/>
+              </w:rPr>
+              <w:t xml:space="preserve">Route, Switch et Router, </w:t>
             </w:r>
             <w:r>
               <w:rPr>
@@ -11465,7 +11413,7 @@
                 <w:sz w:val="24"/>
                 <w:szCs w:val="24"/>
               </w:rPr>
-              <w:t xml:space="preserve"> l’utilisation des packages </w:t>
+              <w:t xml:space="preserve">j’ai donc logiquement précisé avec le paramètre </w:t>
             </w:r>
             <w:r>
               <w:rPr>
@@ -11474,34 +11422,7 @@
                 <w:sz w:val="24"/>
                 <w:szCs w:val="24"/>
               </w:rPr>
-              <w:t xml:space="preserve">Route, Switch et Router, </w:t>
-            </w:r>
-            <w:r>
-              <w:rPr>
-                <w:rFonts w:cstheme="minorHAnsi"/>
-                <w:bCs/>
-                <w:sz w:val="24"/>
-                <w:szCs w:val="24"/>
-              </w:rPr>
-              <w:t xml:space="preserve">j’ai donc logiquement précisé avec le paramètre </w:t>
-            </w:r>
-            <w:r>
-              <w:rPr>
-                <w:rFonts w:cstheme="minorHAnsi"/>
-                <w:b/>
-                <w:sz w:val="24"/>
-                <w:szCs w:val="24"/>
-              </w:rPr>
-              <w:t>exact</w:t>
-            </w:r>
-            <w:r>
-              <w:rPr>
-                <w:rFonts w:cstheme="minorHAnsi"/>
-                <w:b/>
-                <w:sz w:val="24"/>
-                <w:szCs w:val="24"/>
-              </w:rPr>
-              <w:t xml:space="preserve"> </w:t>
+              <w:t xml:space="preserve">exact </w:t>
             </w:r>
             <w:proofErr w:type="spellStart"/>
             <w:r>
@@ -14480,27 +14401,7 @@
                     <w:sz w:val="20"/>
                     <w:szCs w:val="20"/>
                   </w:rPr>
-                  <w:t>20</w:t>
-                </w:r>
-                <w:r>
-                  <w:rPr>
-                    <w:rFonts w:cstheme="minorHAnsi"/>
-                    <w:b/>
-                    <w:color w:val="404040" w:themeColor="text1" w:themeTint="BF"/>
-                    <w:sz w:val="20"/>
-                    <w:szCs w:val="20"/>
-                  </w:rPr>
-                  <w:t>/11/</w:t>
-                </w:r>
-                <w:r>
-                  <w:rPr>
-                    <w:rFonts w:cstheme="minorHAnsi"/>
-                    <w:b/>
-                    <w:color w:val="404040" w:themeColor="text1" w:themeTint="BF"/>
-                    <w:sz w:val="20"/>
-                    <w:szCs w:val="20"/>
-                  </w:rPr>
-                  <w:t>2019</w:t>
+                  <w:t>20/11/2019</w:t>
                 </w:r>
               </w:p>
             </w:tc>
@@ -15173,23 +15074,13 @@
                                     <w:szCs w:val="24"/>
                                   </w:rPr>
                                 </w:pPr>
-                                <w:proofErr w:type="spellStart"/>
                                 <w:r>
                                   <w:rPr>
                                     <w:color w:val="404040" w:themeColor="text1" w:themeTint="BF"/>
                                     <w:sz w:val="24"/>
                                     <w:szCs w:val="24"/>
                                   </w:rPr>
-                                  <w:t>Saint-maur</w:t>
-                                </w:r>
-                                <w:proofErr w:type="spellEnd"/>
-                                <w:r>
-                                  <w:rPr>
-                                    <w:color w:val="404040" w:themeColor="text1" w:themeTint="BF"/>
-                                    <w:sz w:val="24"/>
-                                    <w:szCs w:val="24"/>
-                                  </w:rPr>
-                                  <w:t>-des fossés</w:t>
+                                  <w:t>Saint-maur-des fossés</w:t>
                                 </w:r>
                               </w:p>
                             </w:sdtContent>
@@ -15236,23 +15127,13 @@
                               <w:szCs w:val="24"/>
                             </w:rPr>
                           </w:pPr>
-                          <w:proofErr w:type="spellStart"/>
                           <w:r>
                             <w:rPr>
                               <w:color w:val="404040" w:themeColor="text1" w:themeTint="BF"/>
                               <w:sz w:val="24"/>
                               <w:szCs w:val="24"/>
                             </w:rPr>
-                            <w:t>Saint-maur</w:t>
-                          </w:r>
-                          <w:proofErr w:type="spellEnd"/>
-                          <w:r>
-                            <w:rPr>
-                              <w:color w:val="404040" w:themeColor="text1" w:themeTint="BF"/>
-                              <w:sz w:val="24"/>
-                              <w:szCs w:val="24"/>
-                            </w:rPr>
-                            <w:t>-des fossés</w:t>
+                            <w:t>Saint-maur-des fossés</w:t>
                           </w:r>
                         </w:p>
                       </w:sdtContent>
@@ -20951,7 +20832,6 @@
 <file path=word/glossary/settings.xml><?xml version="1.0" encoding="utf-8"?>
 <w:settings xmlns:mc="http://schemas.openxmlformats.org/markup-compatibility/2006" xmlns:o="urn:schemas-microsoft-com:office:office" xmlns:r="http://schemas.openxmlformats.org/officeDocument/2006/relationships" xmlns:m="http://schemas.openxmlformats.org/officeDocument/2006/math" xmlns:v="urn:schemas-microsoft-com:vml" xmlns:w10="urn:schemas-microsoft-com:office:word" xmlns:w="http://schemas.openxmlformats.org/wordprocessingml/2006/main" xmlns:w14="http://schemas.microsoft.com/office/word/2010/wordml" xmlns:w15="http://schemas.microsoft.com/office/word/2012/wordml" xmlns:w16cid="http://schemas.microsoft.com/office/word/2016/wordml/cid" xmlns:w16se="http://schemas.microsoft.com/office/word/2015/wordml/symex" xmlns:sl="http://schemas.openxmlformats.org/schemaLibrary/2006/main" mc:Ignorable="w14 w15 w16se w16cid">
   <w:view w:val="normal"/>
-  <w:revisionView w:inkAnnotations="0"/>
   <w:defaultTabStop w:val="708"/>
   <w:hyphenationZone w:val="425"/>
   <w:characterSpacingControl w:val="doNotCompress"/>
@@ -21002,6 +20882,7 @@
     <w:rsid w:val="00B92A5D"/>
     <w:rsid w:val="00BB40B2"/>
     <w:rsid w:val="00C66C07"/>
+    <w:rsid w:val="00CA3018"/>
     <w:rsid w:val="00E07699"/>
     <w:rsid w:val="00E12C33"/>
     <w:rsid w:val="00E80FF6"/>
@@ -33483,7 +33364,7 @@
 </file>
 
 <file path=customXml/itemProps1.xml><?xml version="1.0" encoding="utf-8"?>
-<ds:datastoreItem xmlns:ds="http://schemas.openxmlformats.org/officeDocument/2006/customXml" ds:itemID="{BB3A15BA-AF89-41F8-ACFB-83B3519AB619}">
+<ds:datastoreItem xmlns:ds="http://schemas.openxmlformats.org/officeDocument/2006/customXml" ds:itemID="{B3744D33-BA9F-4DB2-8AF6-1672B1886403}">
   <ds:schemaRefs>
     <ds:schemaRef ds:uri="http://schemas.openxmlformats.org/officeDocument/2006/bibliography"/>
   </ds:schemaRefs>

</xml_diff>

<commit_message>
restructuration du fichier back et du server.js, mise en place de contrôleurs effectuant la logique des routes définis. Mise en place du token à la connexion du user, variable d'environnement
</commit_message>
<xml_diff>
--- a/dossier professionnel/dossier-professionnel.docx
+++ b/dossier professionnel/dossier-professionnel.docx
@@ -12,8 +12,6 @@
           <w:szCs w:val="28"/>
         </w:rPr>
       </w:pPr>
-      <w:bookmarkStart w:id="0" w:name="_GoBack"/>
-      <w:bookmarkEnd w:id="0"/>
     </w:p>
     <w:tbl>
       <w:tblPr>
@@ -173,6 +171,7 @@
               <w:docPart w:val="D552A71AF2B2467AA62E2628BBD935C4"/>
             </w:placeholder>
           </w:sdtPr>
+          <w:sdtEndPr/>
           <w:sdtContent>
             <w:tc>
               <w:tcPr>
@@ -278,6 +277,7 @@
               <w:docPart w:val="858A3C3711734741B0C36646E3E36B3B"/>
             </w:placeholder>
           </w:sdtPr>
+          <w:sdtEndPr/>
           <w:sdtContent>
             <w:tc>
               <w:tcPr>
@@ -383,6 +383,7 @@
               <w:docPart w:val="E233C1B997304BB98D02CDBB35ACD1FB"/>
             </w:placeholder>
           </w:sdtPr>
+          <w:sdtEndPr/>
           <w:sdtContent>
             <w:tc>
               <w:tcPr>
@@ -487,6 +488,7 @@
               <w:docPart w:val="7E314413454C4D9885B239A9C6BB8220"/>
             </w:placeholder>
           </w:sdtPr>
+          <w:sdtEndPr/>
           <w:sdtContent>
             <w:tc>
               <w:tcPr>
@@ -696,6 +698,7 @@
               <w:docPart w:val="2535ABE7E1F24C28B2DC27BDE0D19C68"/>
             </w:placeholder>
           </w:sdtPr>
+          <w:sdtEndPr/>
           <w:sdtContent>
             <w:tc>
               <w:tcPr>
@@ -850,6 +853,7 @@
               <w14:uncheckedState w14:val="2610" w14:font="MS Gothic"/>
             </w14:checkbox>
           </w:sdtPr>
+          <w:sdtEndPr/>
           <w:sdtContent>
             <w:tc>
               <w:tcPr>
@@ -929,6 +933,7 @@
               <w14:uncheckedState w14:val="2610" w14:font="MS Gothic"/>
             </w14:checkbox>
           </w:sdtPr>
+          <w:sdtEndPr/>
           <w:sdtContent>
             <w:tc>
               <w:tcPr>
@@ -2053,7 +2058,7 @@
     <w:tbl>
       <w:tblPr>
         <w:tblStyle w:val="Grilledutableau"/>
-        <w:tblW w:w="9781" w:type="dxa"/>
+        <w:tblW w:w="9957" w:type="dxa"/>
         <w:tblInd w:w="-34" w:type="dxa"/>
         <w:tblBorders>
           <w:top w:val="none" w:sz="0" w:space="0" w:color="auto"/>
@@ -2073,12 +2078,12 @@
         <w:gridCol w:w="284"/>
         <w:gridCol w:w="8505"/>
         <w:gridCol w:w="426"/>
-        <w:gridCol w:w="566"/>
+        <w:gridCol w:w="742"/>
       </w:tblGrid>
       <w:tr>
         <w:tc>
           <w:tcPr>
-            <w:tcW w:w="9781" w:type="dxa"/>
+            <w:tcW w:w="9957" w:type="dxa"/>
             <w:gridSpan w:val="4"/>
             <w:tcBorders>
               <w:bottom w:val="single" w:sz="24" w:space="0" w:color="D60093"/>
@@ -2121,7 +2126,7 @@
       <w:tr>
         <w:trPr>
           <w:gridAfter w:val="1"/>
-          <w:wAfter w:w="566" w:type="dxa"/>
+          <w:wAfter w:w="742" w:type="dxa"/>
         </w:trPr>
         <w:tc>
           <w:tcPr>
@@ -2263,7 +2268,7 @@
         </w:tc>
         <w:tc>
           <w:tcPr>
-            <w:tcW w:w="566" w:type="dxa"/>
+            <w:tcW w:w="742" w:type="dxa"/>
             <w:tcBorders>
               <w:top w:val="single" w:sz="8" w:space="0" w:color="BFBFBF" w:themeColor="background1" w:themeShade="BF"/>
               <w:left w:val="single" w:sz="8" w:space="0" w:color="BFBFBF" w:themeColor="background1" w:themeShade="BF"/>
@@ -2275,7 +2280,7 @@
           <w:p>
             <w:pPr>
               <w:ind w:left="-109"/>
-              <w:jc w:val="right"/>
+              <w:jc w:val="center"/>
               <w:rPr>
                 <w:rFonts w:cstheme="minorHAnsi"/>
                 <w:b/>
@@ -2438,7 +2443,7 @@
         </w:tc>
         <w:tc>
           <w:tcPr>
-            <w:tcW w:w="566" w:type="dxa"/>
+            <w:tcW w:w="742" w:type="dxa"/>
             <w:tcBorders>
               <w:top w:val="single" w:sz="8" w:space="0" w:color="BFBFBF" w:themeColor="background1" w:themeShade="BF"/>
               <w:left w:val="single" w:sz="8" w:space="0" w:color="BFBFBF" w:themeColor="background1" w:themeShade="BF"/>
@@ -2455,7 +2460,7 @@
               </w:tabs>
               <w:spacing w:before="120"/>
               <w:ind w:left="-109"/>
-              <w:jc w:val="right"/>
+              <w:jc w:val="center"/>
               <w:rPr>
                 <w:rFonts w:cstheme="minorHAnsi"/>
                 <w:color w:val="404040" w:themeColor="text1" w:themeTint="BF"/>
@@ -2467,6 +2472,13 @@
                 <w:color w:val="404040" w:themeColor="text1" w:themeTint="BF"/>
               </w:rPr>
               <w:t>5</w:t>
+            </w:r>
+            <w:r>
+              <w:rPr>
+                <w:rFonts w:cstheme="minorHAnsi"/>
+                <w:color w:val="404040" w:themeColor="text1" w:themeTint="BF"/>
+              </w:rPr>
+              <w:t>-8</w:t>
             </w:r>
           </w:p>
         </w:tc>
@@ -2536,7 +2548,7 @@
         </w:tc>
         <w:tc>
           <w:tcPr>
-            <w:tcW w:w="566" w:type="dxa"/>
+            <w:tcW w:w="742" w:type="dxa"/>
             <w:tcBorders>
               <w:top w:val="single" w:sz="8" w:space="0" w:color="BFBFBF" w:themeColor="background1" w:themeShade="BF"/>
               <w:bottom w:val="single" w:sz="8" w:space="0" w:color="BFBFBF" w:themeColor="background1" w:themeShade="BF"/>
@@ -2546,7 +2558,7 @@
           <w:p>
             <w:pPr>
               <w:ind w:left="-109"/>
-              <w:jc w:val="right"/>
+              <w:jc w:val="center"/>
               <w:rPr>
                 <w:rFonts w:cstheme="minorHAnsi"/>
                 <w:noProof/>
@@ -2608,7 +2620,19 @@
                 <w:sz w:val="24"/>
                 <w:szCs w:val="24"/>
               </w:rPr>
-              <w:t xml:space="preserve"> d’une application web</w:t>
+              <w:t xml:space="preserve"> d’une application w</w:t>
+            </w:r>
+            <w:bookmarkStart w:id="0" w:name="_GoBack"/>
+            <w:bookmarkEnd w:id="0"/>
+            <w:r>
+              <w:rPr>
+                <w:rFonts w:cstheme="minorHAnsi"/>
+                <w:b/>
+                <w:color w:val="404040" w:themeColor="text1" w:themeTint="BF"/>
+                <w:sz w:val="24"/>
+                <w:szCs w:val="24"/>
+              </w:rPr>
+              <w:t>eb</w:t>
             </w:r>
           </w:p>
         </w:tc>
@@ -2645,7 +2669,7 @@
         </w:tc>
         <w:tc>
           <w:tcPr>
-            <w:tcW w:w="566" w:type="dxa"/>
+            <w:tcW w:w="742" w:type="dxa"/>
             <w:tcBorders>
               <w:top w:val="single" w:sz="8" w:space="0" w:color="BFBFBF" w:themeColor="background1" w:themeShade="BF"/>
               <w:left w:val="single" w:sz="8" w:space="0" w:color="BFBFBF" w:themeColor="background1" w:themeShade="BF"/>
@@ -2658,7 +2682,7 @@
           <w:p>
             <w:pPr>
               <w:ind w:left="-109"/>
-              <w:jc w:val="right"/>
+              <w:jc w:val="center"/>
               <w:rPr>
                 <w:rFonts w:cstheme="minorHAnsi"/>
                 <w:b/>
@@ -2667,6 +2691,16 @@
                 <w:szCs w:val="24"/>
               </w:rPr>
             </w:pPr>
+            <w:r>
+              <w:rPr>
+                <w:rFonts w:cstheme="minorHAnsi"/>
+                <w:b/>
+                <w:color w:val="404040" w:themeColor="text1" w:themeTint="BF"/>
+                <w:sz w:val="24"/>
+                <w:szCs w:val="24"/>
+              </w:rPr>
+              <w:t>9</w:t>
+            </w:r>
           </w:p>
         </w:tc>
       </w:tr>
@@ -2820,7 +2854,7 @@
         </w:tc>
         <w:tc>
           <w:tcPr>
-            <w:tcW w:w="566" w:type="dxa"/>
+            <w:tcW w:w="742" w:type="dxa"/>
             <w:tcBorders>
               <w:top w:val="single" w:sz="8" w:space="0" w:color="BFBFBF" w:themeColor="background1" w:themeShade="BF"/>
               <w:left w:val="single" w:sz="8" w:space="0" w:color="BFBFBF" w:themeColor="background1" w:themeShade="BF"/>
@@ -2837,12 +2871,19 @@
               </w:tabs>
               <w:spacing w:before="120"/>
               <w:ind w:left="-109"/>
-              <w:jc w:val="right"/>
+              <w:jc w:val="center"/>
               <w:rPr>
                 <w:rFonts w:cstheme="minorHAnsi"/>
                 <w:color w:val="404040" w:themeColor="text1" w:themeTint="BF"/>
               </w:rPr>
             </w:pPr>
+            <w:r>
+              <w:rPr>
+                <w:rFonts w:cstheme="minorHAnsi"/>
+                <w:color w:val="404040" w:themeColor="text1" w:themeTint="BF"/>
+              </w:rPr>
+              <w:t>9-10</w:t>
+            </w:r>
           </w:p>
         </w:tc>
       </w:tr>
@@ -2996,7 +3037,7 @@
         </w:tc>
         <w:tc>
           <w:tcPr>
-            <w:tcW w:w="566" w:type="dxa"/>
+            <w:tcW w:w="742" w:type="dxa"/>
             <w:tcBorders>
               <w:top w:val="single" w:sz="8" w:space="0" w:color="BFBFBF" w:themeColor="background1" w:themeShade="BF"/>
               <w:left w:val="single" w:sz="8" w:space="0" w:color="BFBFBF" w:themeColor="background1" w:themeShade="BF"/>
@@ -3013,12 +3054,19 @@
               </w:tabs>
               <w:spacing w:before="120"/>
               <w:ind w:left="-109"/>
-              <w:jc w:val="right"/>
+              <w:jc w:val="center"/>
               <w:rPr>
                 <w:rFonts w:cstheme="minorHAnsi"/>
                 <w:color w:val="404040" w:themeColor="text1" w:themeTint="BF"/>
               </w:rPr>
             </w:pPr>
+            <w:r>
+              <w:rPr>
+                <w:rFonts w:cstheme="minorHAnsi"/>
+                <w:color w:val="404040" w:themeColor="text1" w:themeTint="BF"/>
+              </w:rPr>
+              <w:t>11-12</w:t>
+            </w:r>
           </w:p>
         </w:tc>
       </w:tr>
@@ -3087,7 +3135,7 @@
         </w:tc>
         <w:tc>
           <w:tcPr>
-            <w:tcW w:w="566" w:type="dxa"/>
+            <w:tcW w:w="742" w:type="dxa"/>
             <w:tcBorders>
               <w:top w:val="single" w:sz="8" w:space="0" w:color="BFBFBF" w:themeColor="background1" w:themeShade="BF"/>
               <w:bottom w:val="single" w:sz="8" w:space="0" w:color="BFBFBF" w:themeColor="background1" w:themeShade="BF"/>
@@ -3101,7 +3149,7 @@
                 <w:tab w:val="right" w:leader="dot" w:pos="9072"/>
               </w:tabs>
               <w:ind w:left="-109"/>
-              <w:jc w:val="right"/>
+              <w:jc w:val="center"/>
               <w:rPr>
                 <w:rFonts w:cstheme="minorHAnsi"/>
                 <w:color w:val="404040" w:themeColor="text1" w:themeTint="BF"/>
@@ -3141,7 +3189,7 @@
                 <w:sz w:val="24"/>
                 <w:szCs w:val="24"/>
               </w:rPr>
-              <w:t>Déclaration sur l’honneur</w:t>
+              <w:t>Titres, diplômes, CQP, attestations de formation</w:t>
             </w:r>
           </w:p>
         </w:tc>
@@ -3178,7 +3226,7 @@
         </w:tc>
         <w:tc>
           <w:tcPr>
-            <w:tcW w:w="566" w:type="dxa"/>
+            <w:tcW w:w="742" w:type="dxa"/>
             <w:tcBorders>
               <w:top w:val="single" w:sz="8" w:space="0" w:color="BFBFBF" w:themeColor="background1" w:themeShade="BF"/>
               <w:left w:val="single" w:sz="8" w:space="0" w:color="BFBFBF" w:themeColor="background1" w:themeShade="BF"/>
@@ -3191,7 +3239,7 @@
           <w:p>
             <w:pPr>
               <w:ind w:left="-109"/>
-              <w:jc w:val="right"/>
+              <w:jc w:val="center"/>
               <w:rPr>
                 <w:rFonts w:cstheme="minorHAnsi"/>
                 <w:b/>
@@ -3200,6 +3248,108 @@
                 <w:szCs w:val="24"/>
               </w:rPr>
             </w:pPr>
+            <w:r>
+              <w:rPr>
+                <w:rFonts w:cstheme="minorHAnsi"/>
+                <w:b/>
+                <w:color w:val="404040" w:themeColor="text1" w:themeTint="BF"/>
+                <w:sz w:val="24"/>
+                <w:szCs w:val="24"/>
+              </w:rPr>
+              <w:t>13</w:t>
+            </w:r>
+          </w:p>
+        </w:tc>
+      </w:tr>
+      <w:tr>
+        <w:tc>
+          <w:tcPr>
+            <w:tcW w:w="8789" w:type="dxa"/>
+            <w:gridSpan w:val="2"/>
+            <w:tcBorders>
+              <w:left w:val="single" w:sz="18" w:space="0" w:color="D60093"/>
+            </w:tcBorders>
+            <w:shd w:val="clear" w:color="auto" w:fill="F2F2F2" w:themeFill="background1" w:themeFillShade="F2"/>
+          </w:tcPr>
+          <w:p>
+            <w:pPr>
+              <w:spacing w:after="120"/>
+              <w:rPr>
+                <w:rFonts w:cstheme="minorHAnsi"/>
+                <w:b/>
+                <w:color w:val="404040" w:themeColor="text1" w:themeTint="BF"/>
+                <w:sz w:val="24"/>
+                <w:szCs w:val="24"/>
+              </w:rPr>
+            </w:pPr>
+            <w:r>
+              <w:rPr>
+                <w:rFonts w:cstheme="minorHAnsi"/>
+                <w:b/>
+                <w:color w:val="404040" w:themeColor="text1" w:themeTint="BF"/>
+                <w:sz w:val="24"/>
+                <w:szCs w:val="24"/>
+              </w:rPr>
+              <w:t>Déclaration sur l’honneur</w:t>
+            </w:r>
+          </w:p>
+        </w:tc>
+        <w:tc>
+          <w:tcPr>
+            <w:tcW w:w="426" w:type="dxa"/>
+            <w:tcBorders>
+              <w:right w:val="single" w:sz="8" w:space="0" w:color="BFBFBF" w:themeColor="background1" w:themeShade="BF"/>
+            </w:tcBorders>
+            <w:shd w:val="clear" w:color="auto" w:fill="F2F2F2" w:themeFill="background1" w:themeFillShade="F2"/>
+            <w:vAlign w:val="center"/>
+          </w:tcPr>
+          <w:p>
+            <w:pPr>
+              <w:jc w:val="right"/>
+              <w:rPr>
+                <w:rFonts w:cstheme="minorHAnsi"/>
+                <w:b/>
+                <w:color w:val="404040" w:themeColor="text1" w:themeTint="BF"/>
+                <w:sz w:val="24"/>
+                <w:szCs w:val="24"/>
+              </w:rPr>
+            </w:pPr>
+          </w:p>
+        </w:tc>
+        <w:tc>
+          <w:tcPr>
+            <w:tcW w:w="742" w:type="dxa"/>
+            <w:tcBorders>
+              <w:top w:val="single" w:sz="8" w:space="0" w:color="BFBFBF" w:themeColor="background1" w:themeShade="BF"/>
+              <w:left w:val="single" w:sz="8" w:space="0" w:color="BFBFBF" w:themeColor="background1" w:themeShade="BF"/>
+              <w:bottom w:val="single" w:sz="8" w:space="0" w:color="BFBFBF" w:themeColor="background1" w:themeShade="BF"/>
+              <w:right w:val="single" w:sz="8" w:space="0" w:color="BFBFBF" w:themeColor="background1" w:themeShade="BF"/>
+            </w:tcBorders>
+            <w:shd w:val="clear" w:color="auto" w:fill="F2F2F2" w:themeFill="background1" w:themeFillShade="F2"/>
+            <w:vAlign w:val="center"/>
+          </w:tcPr>
+          <w:p>
+            <w:pPr>
+              <w:ind w:left="-109"/>
+              <w:jc w:val="center"/>
+              <w:rPr>
+                <w:rFonts w:cstheme="minorHAnsi"/>
+                <w:b/>
+                <w:color w:val="404040" w:themeColor="text1" w:themeTint="BF"/>
+                <w:sz w:val="24"/>
+                <w:szCs w:val="24"/>
+              </w:rPr>
+            </w:pPr>
+            <w:r>
+              <w:rPr>
+                <w:rFonts w:cstheme="minorHAnsi"/>
+                <w:b/>
+                <w:color w:val="404040" w:themeColor="text1" w:themeTint="BF"/>
+                <w:sz w:val="24"/>
+                <w:szCs w:val="24"/>
+              </w:rPr>
+              <w:t>14</w:t>
+            </w:r>
           </w:p>
         </w:tc>
       </w:tr>
@@ -3214,6 +3364,57 @@
         <w:rPr>
           <w:rFonts w:cstheme="minorHAnsi"/>
           <w:color w:val="404040" w:themeColor="text1" w:themeTint="BF"/>
+        </w:rPr>
+      </w:pPr>
+    </w:p>
+    <w:p>
+      <w:pPr>
+        <w:tabs>
+          <w:tab w:val="left" w:pos="567"/>
+          <w:tab w:val="right" w:leader="dot" w:pos="9072"/>
+        </w:tabs>
+        <w:spacing w:after="120" w:line="240" w:lineRule="auto"/>
+        <w:rPr>
+          <w:rFonts w:cstheme="minorHAnsi"/>
+          <w:color w:val="404040" w:themeColor="text1" w:themeTint="BF"/>
+        </w:rPr>
+      </w:pPr>
+    </w:p>
+    <w:p>
+      <w:pPr>
+        <w:tabs>
+          <w:tab w:val="left" w:pos="567"/>
+          <w:tab w:val="right" w:leader="dot" w:pos="9072"/>
+        </w:tabs>
+        <w:spacing w:after="120" w:line="240" w:lineRule="auto"/>
+        <w:rPr>
+          <w:rFonts w:cstheme="minorHAnsi"/>
+          <w:color w:val="404040" w:themeColor="text1" w:themeTint="BF"/>
+        </w:rPr>
+      </w:pPr>
+    </w:p>
+    <w:p>
+      <w:pPr>
+        <w:tabs>
+          <w:tab w:val="left" w:pos="567"/>
+          <w:tab w:val="right" w:leader="dot" w:pos="9072"/>
+        </w:tabs>
+        <w:spacing w:after="120" w:line="240" w:lineRule="auto"/>
+        <w:rPr>
+          <w:rFonts w:cstheme="minorHAnsi"/>
+          <w:color w:val="404040" w:themeColor="text1" w:themeTint="BF"/>
+        </w:rPr>
+      </w:pPr>
+    </w:p>
+    <w:p>
+      <w:pPr>
+        <w:tabs>
+          <w:tab w:val="left" w:pos="567"/>
+          <w:tab w:val="right" w:leader="dot" w:pos="9072"/>
+        </w:tabs>
+        <w:spacing w:after="120" w:line="240" w:lineRule="auto"/>
+        <w:rPr>
+          <w:rFonts w:cstheme="minorHAnsi"/>
         </w:rPr>
       </w:pPr>
     </w:p>
@@ -3444,6 +3645,7 @@
               <w:listItem w:displayText="5" w:value="5"/>
             </w:comboBox>
           </w:sdtPr>
+          <w:sdtEndPr/>
           <w:sdtContent>
             <w:tc>
               <w:tcPr>
@@ -3508,6 +3710,7 @@
                   <w:docPart w:val="A889D5C0D9214456BFCF1668ABE5310C"/>
                 </w:placeholder>
               </w:sdtPr>
+              <w:sdtEndPr/>
               <w:sdtContent>
                 <w:r>
                   <w:rPr>
@@ -3639,6 +3842,7 @@
               <w:docPart w:val="8861F572313945389C55146DA0D5B702"/>
             </w:placeholder>
           </w:sdtPr>
+          <w:sdtEndPr/>
           <w:sdtContent>
             <w:tc>
               <w:tcPr>
@@ -3921,7 +4125,23 @@
                 <w:color w:val="404040" w:themeColor="text1" w:themeTint="BF"/>
                 <w:szCs w:val="20"/>
               </w:rPr>
-              <w:t xml:space="preserve"> le modèle conceptuel de données d’application. J’ai donc constitué trois tables : </w:t>
+              <w:t xml:space="preserve"> le </w:t>
+            </w:r>
+            <w:r>
+              <w:rPr>
+                <w:rFonts w:cstheme="minorHAnsi"/>
+                <w:color w:val="404040" w:themeColor="text1" w:themeTint="BF"/>
+                <w:szCs w:val="20"/>
+              </w:rPr>
+              <w:t xml:space="preserve">model </w:t>
+            </w:r>
+            <w:r>
+              <w:rPr>
+                <w:rFonts w:cstheme="minorHAnsi"/>
+                <w:color w:val="404040" w:themeColor="text1" w:themeTint="BF"/>
+                <w:szCs w:val="20"/>
+              </w:rPr>
+              <w:t xml:space="preserve">conceptuel de données d’application. J’ai donc constitué trois tables : </w:t>
             </w:r>
             <w:r>
               <w:rPr>
@@ -4096,6 +4316,8 @@
             <w:r>
               <w:rPr>
                 <w:rFonts w:cstheme="minorHAnsi"/>
+                <w:b/>
+                <w:bCs/>
                 <w:color w:val="404040" w:themeColor="text1" w:themeTint="BF"/>
                 <w:szCs w:val="20"/>
               </w:rPr>
@@ -4105,6 +4327,8 @@
             <w:r>
               <w:rPr>
                 <w:rFonts w:cstheme="minorHAnsi"/>
+                <w:b/>
+                <w:bCs/>
                 <w:color w:val="404040" w:themeColor="text1" w:themeTint="BF"/>
                 <w:szCs w:val="20"/>
               </w:rPr>
@@ -4500,16 +4724,14 @@
               </w:rPr>
               <w:t xml:space="preserve">Enfin, j’ai effectué un grand nombre de jeux de test de données afin d’évaluer plusieurs cas de figures de </w:t>
             </w:r>
-            <w:proofErr w:type="gramStart"/>
-            <w:r>
-              <w:rPr>
-                <w:rFonts w:cstheme="minorHAnsi"/>
-                <w:color w:val="404040" w:themeColor="text1" w:themeTint="BF"/>
-                <w:szCs w:val="20"/>
-              </w:rPr>
-              <w:t>requêtes .</w:t>
-            </w:r>
-            <w:proofErr w:type="gramEnd"/>
+            <w:r>
+              <w:rPr>
+                <w:rFonts w:cstheme="minorHAnsi"/>
+                <w:color w:val="404040" w:themeColor="text1" w:themeTint="BF"/>
+                <w:szCs w:val="20"/>
+              </w:rPr>
+              <w:t>requêtes.</w:t>
+            </w:r>
           </w:p>
           <w:p>
             <w:pPr>
@@ -7871,6 +8093,7 @@
                   <w:docPart w:val="48ED00B94D4C437D92AEDCC4681515F9"/>
                 </w:placeholder>
               </w:sdtPr>
+              <w:sdtEndPr/>
               <w:sdtContent>
                 <w:r>
                   <w:rPr>
@@ -8035,6 +8258,7 @@
                   <w:calendar w:val="gregorian"/>
                 </w:date>
               </w:sdtPr>
+              <w:sdtEndPr/>
               <w:sdtContent>
                 <w:r>
                   <w:rPr>
@@ -8089,6 +8313,7 @@
                   <w:calendar w:val="gregorian"/>
                 </w:date>
               </w:sdtPr>
+              <w:sdtEndPr/>
               <w:sdtContent>
                 <w:r>
                   <w:rPr>
@@ -8150,6 +8375,19 @@
         </w:tc>
       </w:tr>
     </w:tbl>
+    <w:p/>
+    <w:p/>
+    <w:p/>
+    <w:p/>
+    <w:p/>
+    <w:p/>
+    <w:p/>
+    <w:p/>
+    <w:p/>
+    <w:p/>
+    <w:p/>
+    <w:p/>
+    <w:p/>
     <w:p/>
     <w:p/>
     <w:p/>
@@ -8251,6 +8489,7 @@
               <w:listItem w:displayText="5" w:value="5"/>
             </w:comboBox>
           </w:sdtPr>
+          <w:sdtEndPr/>
           <w:sdtContent>
             <w:tc>
               <w:tcPr>
@@ -8298,6 +8537,7 @@
               <w:docPart w:val="E7E95BB445C94B70A90C862E03D51C1B"/>
             </w:placeholder>
           </w:sdtPr>
+          <w:sdtEndPr/>
           <w:sdtContent>
             <w:tc>
               <w:tcPr>
@@ -8464,6 +8704,7 @@
                   <w:docPart w:val="2AB0BA963DA44D8C960E5340CB5C32B1"/>
                 </w:placeholder>
               </w:sdtPr>
+              <w:sdtEndPr/>
               <w:sdtContent>
                 <w:r>
                   <w:rPr>
@@ -8758,7 +8999,6 @@
                       <w:sz w:val="24"/>
                       <w:szCs w:val="24"/>
                     </w:rPr>
-                    <w:lastRenderedPageBreak/>
                     <w:drawing>
                       <wp:inline distT="0" distB="0" distL="0" distR="0" wp14:anchorId="34436F8A" wp14:editId="40E3D6A1">
                         <wp:extent cx="2200275" cy="1654175"/>
@@ -9199,6 +9439,7 @@
                 <w:szCs w:val="28"/>
                 <w:u w:val="single" w:color="FF3399"/>
               </w:rPr>
+              <w:lastRenderedPageBreak/>
               <w:t xml:space="preserve">REAC : </w:t>
             </w:r>
             <w:r>
@@ -10420,6 +10661,7 @@
                   <w:docPart w:val="7A36A880AF0A4AAE961B080D94858A06"/>
                 </w:placeholder>
               </w:sdtPr>
+              <w:sdtEndPr/>
               <w:sdtContent>
                 <w:r>
                   <w:rPr>
@@ -10588,6 +10830,7 @@
                   <w:calendar w:val="gregorian"/>
                 </w:date>
               </w:sdtPr>
+              <w:sdtEndPr/>
               <w:sdtContent>
                 <w:r>
                   <w:rPr>
@@ -10642,6 +10885,7 @@
                   <w:calendar w:val="gregorian"/>
                 </w:date>
               </w:sdtPr>
+              <w:sdtEndPr/>
               <w:sdtContent>
                 <w:r>
                   <w:rPr>
@@ -10787,6 +11031,7 @@
               <w:listItem w:displayText="5" w:value="5"/>
             </w:comboBox>
           </w:sdtPr>
+          <w:sdtEndPr/>
           <w:sdtContent>
             <w:tc>
               <w:tcPr>
@@ -10835,6 +11080,7 @@
               <w:docPart w:val="2471F1449DD14662AA89CD5D76CF699D"/>
             </w:placeholder>
           </w:sdtPr>
+          <w:sdtEndPr/>
           <w:sdtContent>
             <w:tc>
               <w:tcPr>
@@ -10957,6 +11203,7 @@
               <w:docPart w:val="BC22D76209D84C68A85E77065D4C6CCD"/>
             </w:placeholder>
           </w:sdtPr>
+          <w:sdtEndPr/>
           <w:sdtContent>
             <w:tc>
               <w:tcPr>
@@ -13352,6 +13599,7 @@
               <w:docPart w:val="08B60E854A18433F80B7196E0283A6C1"/>
             </w:placeholder>
           </w:sdtPr>
+          <w:sdtEndPr/>
           <w:sdtContent>
             <w:sdt>
               <w:sdtPr>
@@ -13496,6 +13744,7 @@
                   <w:docPart w:val="F31F8686E81E45DFB8353349E979724F"/>
                 </w:placeholder>
               </w:sdtPr>
+              <w:sdtEndPr/>
               <w:sdtContent>
                 <w:r>
                   <w:rPr>
@@ -13675,6 +13924,7 @@
                   <w:calendar w:val="gregorian"/>
                 </w:date>
               </w:sdtPr>
+              <w:sdtEndPr/>
               <w:sdtContent>
                 <w:r>
                   <w:rPr>
@@ -13729,6 +13979,7 @@
                   <w:calendar w:val="gregorian"/>
                 </w:date>
               </w:sdtPr>
+              <w:sdtEndPr/>
               <w:sdtContent>
                 <w:r>
                   <w:rPr>
@@ -14056,6 +14307,7 @@
               <w:docPart w:val="ED319CDA6E1E47278636F0C4E32E7E82"/>
             </w:placeholder>
           </w:sdtPr>
+          <w:sdtEndPr/>
           <w:sdtContent>
             <w:tc>
               <w:tcPr>
@@ -14125,6 +14377,7 @@
               <w:docPart w:val="B38861F1B7DD49BC8DAA95B294E3E920"/>
             </w:placeholder>
           </w:sdtPr>
+          <w:sdtEndPr/>
           <w:sdtContent>
             <w:tc>
               <w:tcPr>
@@ -14192,6 +14445,7 @@
               <w:calendar w:val="gregorian"/>
             </w:date>
           </w:sdtPr>
+          <w:sdtEndPr/>
           <w:sdtContent>
             <w:tc>
               <w:tcPr>
@@ -14243,6 +14497,7 @@
               <w:docPart w:val="ED299E472ECF4DD8B409DFBF572F601F"/>
             </w:placeholder>
           </w:sdtPr>
+          <w:sdtEndPr/>
           <w:sdtContent>
             <w:tc>
               <w:tcPr>
@@ -14312,6 +14567,7 @@
               <w:docPart w:val="72C23FBF5F1B4D48985D96ED534220BA"/>
             </w:placeholder>
           </w:sdtPr>
+          <w:sdtEndPr/>
           <w:sdtContent>
             <w:tc>
               <w:tcPr>
@@ -14377,6 +14633,7 @@
               <w:calendar w:val="gregorian"/>
             </w:date>
           </w:sdtPr>
+          <w:sdtEndPr/>
           <w:sdtContent>
             <w:tc>
               <w:tcPr>
@@ -14428,6 +14685,7 @@
               <w:docPart w:val="D6A636826E974CC685DB5637E6B9D791"/>
             </w:placeholder>
           </w:sdtPr>
+          <w:sdtEndPr/>
           <w:sdtContent>
             <w:tc>
               <w:tcPr>
@@ -14485,6 +14743,7 @@
               <w:docPart w:val="3B4090DE04B64B2689AD3CEDAE799DA7"/>
             </w:placeholder>
           </w:sdtPr>
+          <w:sdtEndPr/>
           <w:sdtContent>
             <w:tc>
               <w:tcPr>
@@ -14548,6 +14807,7 @@
               <w:calendar w:val="gregorian"/>
             </w:date>
           </w:sdtPr>
+          <w:sdtEndPr/>
           <w:sdtContent>
             <w:tc>
               <w:tcPr>
@@ -14580,14 +14840,6 @@
         </w:sdt>
       </w:tr>
     </w:tbl>
-    <w:p/>
-    <w:p/>
-    <w:p/>
-    <w:p/>
-    <w:p/>
-    <w:p/>
-    <w:p/>
-    <w:p/>
     <w:p/>
     <w:p/>
     <w:p/>
@@ -14816,6 +15068,7 @@
                               <w:tag w:val="Déclaration_dénomination"/>
                               <w:id w:val="1225873524"/>
                             </w:sdtPr>
+                            <w:sdtEndPr/>
                             <w:sdtContent>
                               <w:p>
                                 <w:pPr>
@@ -14873,6 +15126,7 @@
                         <w:tag w:val="Déclaration_dénomination"/>
                         <w:id w:val="1225873524"/>
                       </w:sdtPr>
+                      <w:sdtEndPr/>
                       <w:sdtContent>
                         <w:p>
                           <w:pPr>
@@ -15065,6 +15319,7 @@
                               <w:tag w:val="Déclaration_fait à :"/>
                               <w:id w:val="1639756654"/>
                             </w:sdtPr>
+                            <w:sdtEndPr/>
                             <w:sdtContent>
                               <w:p>
                                 <w:pPr>
@@ -15118,6 +15373,7 @@
                         <w:tag w:val="Déclaration_fait à :"/>
                         <w:id w:val="1639756654"/>
                       </w:sdtPr>
+                      <w:sdtEndPr/>
                       <w:sdtContent>
                         <w:p>
                           <w:pPr>
@@ -15208,14 +15464,14 @@
                               <w:alias w:val="Déclaration_Le :"/>
                               <w:tag w:val="Déclaration_Le :"/>
                               <w:id w:val="-526484609"/>
-                              <w:showingPlcHdr/>
-                              <w:date>
+                              <w:date w:fullDate="2020-03-16T00:00:00Z">
                                 <w:dateFormat w:val="dd/MM/yyyy"/>
                                 <w:lid w:val="fr-FR"/>
                                 <w:storeMappedDataAs w:val="dateTime"/>
                                 <w:calendar w:val="gregorian"/>
                               </w:date>
                             </w:sdtPr>
+                            <w:sdtEndPr/>
                             <w:sdtContent>
                               <w:p>
                                 <w:pPr>
@@ -15227,13 +15483,11 @@
                                 </w:pPr>
                                 <w:r>
                                   <w:rPr>
-                                    <w:rStyle w:val="Textedelespacerserv"/>
                                     <w:color w:val="404040" w:themeColor="text1" w:themeTint="BF"/>
                                     <w:sz w:val="24"/>
                                     <w:szCs w:val="24"/>
-                                    <w:shd w:val="clear" w:color="auto" w:fill="BFBFBF" w:themeFill="background1" w:themeFillShade="BF"/>
                                   </w:rPr>
-                                  <w:t>Cliquez ici pour choisir une date</w:t>
+                                  <w:t>16/03/2020</w:t>
                                 </w:r>
                               </w:p>
                             </w:sdtContent>
@@ -15270,14 +15524,14 @@
                         <w:alias w:val="Déclaration_Le :"/>
                         <w:tag w:val="Déclaration_Le :"/>
                         <w:id w:val="-526484609"/>
-                        <w:showingPlcHdr/>
-                        <w:date>
+                        <w:date w:fullDate="2020-03-16T00:00:00Z">
                           <w:dateFormat w:val="dd/MM/yyyy"/>
                           <w:lid w:val="fr-FR"/>
                           <w:storeMappedDataAs w:val="dateTime"/>
                           <w:calendar w:val="gregorian"/>
                         </w:date>
                       </w:sdtPr>
+                      <w:sdtEndPr/>
                       <w:sdtContent>
                         <w:p>
                           <w:pPr>
@@ -15289,13 +15543,11 @@
                           </w:pPr>
                           <w:r>
                             <w:rPr>
-                              <w:rStyle w:val="Textedelespacerserv"/>
                               <w:color w:val="404040" w:themeColor="text1" w:themeTint="BF"/>
                               <w:sz w:val="24"/>
                               <w:szCs w:val="24"/>
-                              <w:shd w:val="clear" w:color="auto" w:fill="BFBFBF" w:themeFill="background1" w:themeFillShade="BF"/>
                             </w:rPr>
-                            <w:t>Cliquez ici pour choisir une date</w:t>
+                            <w:t>16/03/2020</w:t>
                           </w:r>
                         </w:p>
                       </w:sdtContent>
@@ -20767,7 +21019,7 @@
     <w:charset w:val="00"/>
     <w:family w:val="modern"/>
     <w:pitch w:val="fixed"/>
-    <w:sig w:usb0="E0002EFF" w:usb1="C0007843" w:usb2="00000009" w:usb3="00000000" w:csb0="000001FF" w:csb1="00000000"/>
+    <w:sig w:usb0="E0002AFF" w:usb1="C0007843" w:usb2="00000009" w:usb3="00000000" w:csb0="000001FF" w:csb1="00000000"/>
   </w:font>
   <w:font w:name="Wingdings">
     <w:panose1 w:val="05000000000000000000"/>
@@ -20883,6 +21135,7 @@
     <w:rsid w:val="00BB40B2"/>
     <w:rsid w:val="00C66C07"/>
     <w:rsid w:val="00CA3018"/>
+    <w:rsid w:val="00D47EE4"/>
     <w:rsid w:val="00E07699"/>
     <w:rsid w:val="00E12C33"/>
     <w:rsid w:val="00E80FF6"/>
@@ -33364,7 +33617,7 @@
 </file>
 
 <file path=customXml/itemProps1.xml><?xml version="1.0" encoding="utf-8"?>
-<ds:datastoreItem xmlns:ds="http://schemas.openxmlformats.org/officeDocument/2006/customXml" ds:itemID="{B3744D33-BA9F-4DB2-8AF6-1672B1886403}">
+<ds:datastoreItem xmlns:ds="http://schemas.openxmlformats.org/officeDocument/2006/customXml" ds:itemID="{848C2ECB-B46E-441C-9027-AD78FF341DD5}">
   <ds:schemaRefs>
     <ds:schemaRef ds:uri="http://schemas.openxmlformats.org/officeDocument/2006/bibliography"/>
   </ds:schemaRefs>

</xml_diff>